<commit_message>
ses 28 / 4
</commit_message>
<xml_diff>
--- a/Dungeon 64/Honningdal/Session notes/28 session ().docx
+++ b/Dungeon 64/Honningdal/Session notes/28 session ().docx
@@ -9,6 +9,12 @@
           <w:lang w:val="da-DK"/>
         </w:rPr>
       </w:pPr>
+      <w:r>
+        <w:rPr>
+          <w:lang w:val="da-DK"/>
+        </w:rPr>
+        <w:t xml:space="preserve"> </w:t>
+      </w:r>
       <w:proofErr w:type="spellStart"/>
       <w:r>
         <w:rPr>
@@ -1121,7 +1127,19 @@
         <w:rPr>
           <w:lang w:val="da-DK"/>
         </w:rPr>
-        <w:t>Loona</w:t>
+        <w:t>Ke</w:t>
+      </w:r>
+      <w:r>
+        <w:rPr>
+          <w:lang w:val="da-DK"/>
+        </w:rPr>
+        <w:t>a</w:t>
+      </w:r>
+      <w:r>
+        <w:rPr>
+          <w:lang w:val="da-DK"/>
+        </w:rPr>
+        <w:t>lsy</w:t>
       </w:r>
       <w:proofErr w:type="spellEnd"/>
     </w:p>
@@ -1170,13 +1188,13 @@
         <w:rPr>
           <w:lang w:val="da-DK"/>
         </w:rPr>
-        <w:t>1</w:t>
-      </w:r>
-      <w:r>
-        <w:rPr>
-          <w:lang w:val="da-DK"/>
-        </w:rPr>
-        <w:t>56</w:t>
+        <w:t>2</w:t>
+      </w:r>
+      <w:r>
+        <w:rPr>
+          <w:lang w:val="da-DK"/>
+        </w:rPr>
+        <w:t>80</w:t>
       </w:r>
     </w:p>
     <w:p/>

</xml_diff>